<commit_message>
SRS y correcciones al documento del plande calidad y estrategia
</commit_message>
<xml_diff>
--- a/docs/ciclo1/Estrategia Desarrollo y Plan de Calidad .docx
+++ b/docs/ciclo1/Estrategia Desarrollo y Plan de Calidad .docx
@@ -1,6 +1,6 @@
 
 <file path=word/document.xml><?xml version="1.0" encoding="utf-8"?>
-<w:document xmlns:wpc="http://schemas.microsoft.com/office/word/2010/wordprocessingCanvas" xmlns:mc="http://schemas.openxmlformats.org/markup-compatibility/2006" xmlns:o="urn:schemas-microsoft-com:office:office" xmlns:r="http://schemas.openxmlformats.org/officeDocument/2006/relationships" xmlns:m="http://schemas.openxmlformats.org/officeDocument/2006/math" xmlns:v="urn:schemas-microsoft-com:vml" xmlns:wp14="http://schemas.microsoft.com/office/word/2010/wordprocessingDrawing" xmlns:wp="http://schemas.openxmlformats.org/drawingml/2006/wordprocessingDrawing" xmlns:w10="urn:schemas-microsoft-com:office:word" xmlns:w="http://schemas.openxmlformats.org/wordprocessingml/2006/main" xmlns:w14="http://schemas.microsoft.com/office/word/2010/wordml" xmlns:wpg="http://schemas.microsoft.com/office/word/2010/wordprocessingGroup" xmlns:wpi="http://schemas.microsoft.com/office/word/2010/wordprocessingInk" xmlns:wne="http://schemas.microsoft.com/office/word/2006/wordml" xmlns:wps="http://schemas.microsoft.com/office/word/2010/wordprocessingShape" mc:Ignorable="w14 wp14">
+<w:document xmlns:ve="http://schemas.openxmlformats.org/markup-compatibility/2006" xmlns:o="urn:schemas-microsoft-com:office:office" xmlns:r="http://schemas.openxmlformats.org/officeDocument/2006/relationships" xmlns:m="http://schemas.openxmlformats.org/officeDocument/2006/math" xmlns:v="urn:schemas-microsoft-com:vml" xmlns:wp="http://schemas.openxmlformats.org/drawingml/2006/wordprocessingDrawing" xmlns:w10="urn:schemas-microsoft-com:office:word" xmlns:w="http://schemas.openxmlformats.org/wordprocessingml/2006/main" xmlns:wne="http://schemas.microsoft.com/office/word/2006/wordml">
   <w:body>
     <w:p>
       <w:pPr>
@@ -508,9 +508,9 @@
             <o:lock v:ext="edit" aspectratio="t"/>
           </v:shapetype>
           <v:shape id="_x0000_i1025" type="#_x0000_t75" style="width:270pt;height:270pt" o:ole="">
-            <v:imagedata r:id="rId6" o:title=""/>
+            <v:imagedata r:id="rId5" o:title=""/>
           </v:shape>
-          <o:OLEObject Type="Embed" ProgID="Photoshop.Image.55" ShapeID="_x0000_i1025" DrawAspect="Content" ObjectID="_1457357771" r:id="rId7">
+          <o:OLEObject Type="Embed" ProgID="Photoshop.Image.55" ShapeID="_x0000_i1025" DrawAspect="Content" ObjectID="_1457716345" r:id="rId6">
             <o:FieldCodes>\s</o:FieldCodes>
           </o:OLEObject>
         </w:object>
@@ -660,7 +660,7 @@
           <w:left w:w="70" w:type="dxa"/>
           <w:right w:w="70" w:type="dxa"/>
         </w:tblCellMar>
-        <w:tblLook w:val="04A0" w:firstRow="1" w:lastRow="0" w:firstColumn="1" w:lastColumn="0" w:noHBand="0" w:noVBand="1"/>
+        <w:tblLook w:val="04A0"/>
       </w:tblPr>
       <w:tblGrid>
         <w:gridCol w:w="1121"/>
@@ -2295,7 +2295,34 @@
                 <w:szCs w:val="20"/>
                 <w:lang w:eastAsia="es-ES"/>
               </w:rPr>
-              <w:t>Identificar los LOC adicionados y modificados en el programa</w:t>
+              <w:t>Identificar los LOC adicionada</w:t>
+            </w:r>
+            <w:r>
+              <w:rPr>
+                <w:rFonts w:ascii="Arial" w:eastAsia="Times New Roman" w:hAnsi="Arial" w:cs="Arial"/>
+                <w:sz w:val="20"/>
+                <w:szCs w:val="20"/>
+                <w:lang w:eastAsia="es-ES"/>
+              </w:rPr>
+              <w:t xml:space="preserve">s y </w:t>
+            </w:r>
+            <w:r>
+              <w:rPr>
+                <w:rFonts w:ascii="Arial" w:eastAsia="Times New Roman" w:hAnsi="Arial" w:cs="Arial"/>
+                <w:sz w:val="20"/>
+                <w:szCs w:val="20"/>
+                <w:lang w:eastAsia="es-ES"/>
+              </w:rPr>
+              <w:t>eliminadas</w:t>
+            </w:r>
+            <w:r>
+              <w:rPr>
+                <w:rFonts w:ascii="Arial" w:eastAsia="Times New Roman" w:hAnsi="Arial" w:cs="Arial"/>
+                <w:sz w:val="20"/>
+                <w:szCs w:val="20"/>
+                <w:lang w:eastAsia="es-ES"/>
+              </w:rPr>
+              <w:t xml:space="preserve"> en el programa</w:t>
             </w:r>
           </w:p>
         </w:tc>
@@ -2982,7 +3009,43 @@
           <w:szCs w:val="22"/>
           <w:lang w:val="es-ES"/>
         </w:rPr>
-        <w:t>Identificar los LOC adicionados y modificados en el programa</w:t>
+        <w:t xml:space="preserve">Identificar los LOC </w:t>
+      </w:r>
+      <w:r>
+        <w:rPr>
+          <w:rFonts w:ascii="Arial" w:hAnsi="Arial" w:cs="Arial"/>
+          <w:sz w:val="22"/>
+          <w:szCs w:val="22"/>
+          <w:lang w:val="es-ES"/>
+        </w:rPr>
+        <w:t>adicionada</w:t>
+      </w:r>
+      <w:r>
+        <w:rPr>
+          <w:rFonts w:ascii="Arial" w:hAnsi="Arial" w:cs="Arial"/>
+          <w:sz w:val="22"/>
+          <w:szCs w:val="22"/>
+          <w:lang w:val="es-ES"/>
+        </w:rPr>
+        <w:t xml:space="preserve">s y </w:t>
+      </w:r>
+      <w:r>
+        <w:rPr>
+          <w:rFonts w:ascii="Arial" w:hAnsi="Arial" w:cs="Arial"/>
+          <w:sz w:val="22"/>
+          <w:szCs w:val="22"/>
+          <w:lang w:val="es-ES"/>
+        </w:rPr>
+        <w:t>eliminadas</w:t>
+      </w:r>
+      <w:r>
+        <w:rPr>
+          <w:rFonts w:ascii="Arial" w:hAnsi="Arial" w:cs="Arial"/>
+          <w:sz w:val="22"/>
+          <w:szCs w:val="22"/>
+          <w:lang w:val="es-ES"/>
+        </w:rPr>
+        <w:t xml:space="preserve"> en el programa</w:t>
       </w:r>
     </w:p>
     <w:p>
@@ -3087,7 +3150,31 @@
           <w:sz w:val="22"/>
           <w:szCs w:val="22"/>
         </w:rPr>
-        <w:t>Contar los LOC adicionados y borrados en el programa.</w:t>
+        <w:t>Contar los LOC adicionada</w:t>
+      </w:r>
+      <w:r>
+        <w:rPr>
+          <w:rFonts w:ascii="Arial" w:hAnsi="Arial" w:cs="Arial"/>
+          <w:sz w:val="22"/>
+          <w:szCs w:val="22"/>
+        </w:rPr>
+        <w:t xml:space="preserve">s y </w:t>
+      </w:r>
+      <w:r>
+        <w:rPr>
+          <w:rFonts w:ascii="Arial" w:hAnsi="Arial" w:cs="Arial"/>
+          <w:sz w:val="22"/>
+          <w:szCs w:val="22"/>
+        </w:rPr>
+        <w:t>eliminadas</w:t>
+      </w:r>
+      <w:r>
+        <w:rPr>
+          <w:rFonts w:ascii="Arial" w:hAnsi="Arial" w:cs="Arial"/>
+          <w:sz w:val="22"/>
+          <w:szCs w:val="22"/>
+        </w:rPr>
+        <w:t xml:space="preserve"> en el programa.</w:t>
       </w:r>
     </w:p>
     <w:p>
@@ -3137,7 +3224,23 @@
           <w:sz w:val="22"/>
           <w:szCs w:val="22"/>
         </w:rPr>
-        <w:t>Agregar una etiqueta a la línea, para cada línea modificada o borrada para indicar el número del cambio</w:t>
+        <w:t xml:space="preserve">Agregar una etiqueta a la línea, para cada línea modificada o </w:t>
+      </w:r>
+      <w:r>
+        <w:rPr>
+          <w:rFonts w:ascii="Arial" w:hAnsi="Arial" w:cs="Arial"/>
+          <w:sz w:val="22"/>
+          <w:szCs w:val="22"/>
+        </w:rPr>
+        <w:t>eliminada</w:t>
+      </w:r>
+      <w:r>
+        <w:rPr>
+          <w:rFonts w:ascii="Arial" w:hAnsi="Arial" w:cs="Arial"/>
+          <w:sz w:val="22"/>
+          <w:szCs w:val="22"/>
+        </w:rPr>
+        <w:t xml:space="preserve"> para indicar el número del cambio</w:t>
       </w:r>
     </w:p>
     <w:p>
@@ -3743,71 +3846,7 @@
           <w:sz w:val="22"/>
           <w:szCs w:val="22"/>
         </w:rPr>
-        <w:t xml:space="preserve">Teniendo en cuenta que este proceso de desarrollo está fundamentado con bases en PSP (Personal Software Process) y ahora implementar la metodología TSP(Team Software Process), </w:t>
-      </w:r>
-      <w:r>
-        <w:rPr>
-          <w:rFonts w:ascii="Arial" w:hAnsi="Arial" w:cs="Arial"/>
-          <w:sz w:val="22"/>
-          <w:szCs w:val="22"/>
-        </w:rPr>
-        <w:t xml:space="preserve">la estructura para la administración y organización del proyecto </w:t>
-      </w:r>
-      <w:r>
-        <w:rPr>
-          <w:rFonts w:ascii="Arial" w:hAnsi="Arial" w:cs="Arial"/>
-          <w:sz w:val="22"/>
-          <w:szCs w:val="22"/>
-        </w:rPr>
-        <w:t xml:space="preserve">de software </w:t>
-      </w:r>
-      <w:r>
-        <w:rPr>
-          <w:rFonts w:ascii="Arial" w:hAnsi="Arial" w:cs="Arial"/>
-          <w:sz w:val="22"/>
-          <w:szCs w:val="22"/>
-        </w:rPr>
-        <w:t>está definida de acuerdo a los roles</w:t>
-      </w:r>
-      <w:r>
-        <w:rPr>
-          <w:rFonts w:ascii="Arial" w:hAnsi="Arial" w:cs="Arial"/>
-          <w:sz w:val="22"/>
-          <w:szCs w:val="22"/>
-        </w:rPr>
-        <w:t xml:space="preserve"> ya establecidos</w:t>
-      </w:r>
-      <w:r>
-        <w:rPr>
-          <w:rFonts w:ascii="Arial" w:hAnsi="Arial" w:cs="Arial"/>
-          <w:sz w:val="22"/>
-          <w:szCs w:val="22"/>
-        </w:rPr>
-        <w:t xml:space="preserve">, </w:t>
-      </w:r>
-      <w:r>
-        <w:rPr>
-          <w:rFonts w:ascii="Arial" w:hAnsi="Arial" w:cs="Arial"/>
-          <w:sz w:val="22"/>
-          <w:szCs w:val="22"/>
-        </w:rPr>
-        <w:t>actividades</w:t>
-      </w:r>
-      <w:r>
-        <w:rPr>
-          <w:rFonts w:ascii="Arial" w:hAnsi="Arial" w:cs="Arial"/>
-          <w:sz w:val="22"/>
-          <w:szCs w:val="22"/>
-        </w:rPr>
-        <w:t xml:space="preserve">, artefactos de inspección y el plan de calidad </w:t>
-      </w:r>
-      <w:r>
-        <w:rPr>
-          <w:rFonts w:ascii="Arial" w:hAnsi="Arial" w:cs="Arial"/>
-          <w:sz w:val="22"/>
-          <w:szCs w:val="22"/>
-        </w:rPr>
-        <w:t>propuestos por TSP.</w:t>
+        <w:t>Teniendo en cuenta que este proceso de desarrollo está fundamentado con bases en PSP (Personal Software Process) y ahora implementar la metodología TSP(Team Software Process), la estructura para la administración y organización del proyecto de software está definida de acuerdo a los roles ya establecidos, actividades, artefactos de inspección y el plan de calidad propuestos por TSP.</w:t>
       </w:r>
     </w:p>
     <w:p>
@@ -3841,79 +3880,7 @@
           <w:sz w:val="22"/>
           <w:szCs w:val="22"/>
         </w:rPr>
-        <w:t xml:space="preserve">El equipo conformado para la ejecución del proyecto estará compuesto por </w:t>
-      </w:r>
-      <w:r>
-        <w:rPr>
-          <w:rFonts w:ascii="Arial" w:hAnsi="Arial" w:cs="Arial"/>
-          <w:sz w:val="22"/>
-          <w:szCs w:val="22"/>
-        </w:rPr>
-        <w:t xml:space="preserve">6 </w:t>
-      </w:r>
-      <w:r>
-        <w:rPr>
-          <w:rFonts w:ascii="Arial" w:hAnsi="Arial" w:cs="Arial"/>
-          <w:sz w:val="22"/>
-          <w:szCs w:val="22"/>
-        </w:rPr>
-        <w:t xml:space="preserve"> estudiantes de la </w:t>
-      </w:r>
-      <w:r>
-        <w:rPr>
-          <w:rFonts w:ascii="Arial" w:hAnsi="Arial" w:cs="Arial"/>
-          <w:sz w:val="22"/>
-          <w:szCs w:val="22"/>
-        </w:rPr>
-        <w:t>E</w:t>
-      </w:r>
-      <w:r>
-        <w:rPr>
-          <w:rFonts w:ascii="Arial" w:hAnsi="Arial" w:cs="Arial"/>
-          <w:sz w:val="22"/>
-          <w:szCs w:val="22"/>
-        </w:rPr>
-        <w:t xml:space="preserve">specialización en </w:t>
-      </w:r>
-      <w:r>
-        <w:rPr>
-          <w:rFonts w:ascii="Arial" w:hAnsi="Arial" w:cs="Arial"/>
-          <w:sz w:val="22"/>
-          <w:szCs w:val="22"/>
-        </w:rPr>
-        <w:t>C</w:t>
-      </w:r>
-      <w:r>
-        <w:rPr>
-          <w:rFonts w:ascii="Arial" w:hAnsi="Arial" w:cs="Arial"/>
-          <w:sz w:val="22"/>
-          <w:szCs w:val="22"/>
-        </w:rPr>
-        <w:t xml:space="preserve">onstrucción de </w:t>
-      </w:r>
-      <w:r>
-        <w:rPr>
-          <w:rFonts w:ascii="Arial" w:hAnsi="Arial" w:cs="Arial"/>
-          <w:sz w:val="22"/>
-          <w:szCs w:val="22"/>
-        </w:rPr>
-        <w:t>S</w:t>
-      </w:r>
-      <w:r>
-        <w:rPr>
-          <w:rFonts w:ascii="Arial" w:hAnsi="Arial" w:cs="Arial"/>
-          <w:sz w:val="22"/>
-          <w:szCs w:val="22"/>
-        </w:rPr>
-        <w:t>oftware de la Universidad de los Andes, entre los cuales se hará la distribu</w:t>
-      </w:r>
-      <w:r>
-        <w:rPr>
-          <w:rFonts w:ascii="Arial" w:hAnsi="Arial" w:cs="Arial"/>
-          <w:sz w:val="22"/>
-          <w:szCs w:val="22"/>
-        </w:rPr>
-        <w:t xml:space="preserve">ción de los respectivos roles. </w:t>
+        <w:t xml:space="preserve">El equipo conformado para la ejecución del proyecto estará compuesto por 6  estudiantes de la Especialización en Construcción de Software de la Universidad de los Andes, entre los cuales se hará la distribución de los respectivos roles. </w:t>
       </w:r>
     </w:p>
     <w:p>
@@ -4149,7 +4116,7 @@
         </w:rPr>
         <w:t xml:space="preserve"> </w:t>
       </w:r>
-      <w:hyperlink r:id="rId8" w:history="1">
+      <w:hyperlink r:id="rId7" w:history="1">
         <w:r>
           <w:rPr>
             <w:rStyle w:val="Hipervnculo"/>
@@ -4166,25 +4133,7 @@
           <w:sz w:val="22"/>
           <w:szCs w:val="22"/>
         </w:rPr>
-        <w:t xml:space="preserve"> </w:t>
-      </w:r>
-      <w:proofErr w:type="spellStart"/>
-      <w:r>
-        <w:rPr>
-          <w:rFonts w:ascii="Arial" w:hAnsi="Arial" w:cs="Arial"/>
-          <w:sz w:val="22"/>
-          <w:szCs w:val="22"/>
-        </w:rPr>
-        <w:t>mas</w:t>
-      </w:r>
-      <w:proofErr w:type="spellEnd"/>
-      <w:r>
-        <w:rPr>
-          <w:rFonts w:ascii="Arial" w:hAnsi="Arial" w:cs="Arial"/>
-          <w:sz w:val="22"/>
-          <w:szCs w:val="22"/>
-        </w:rPr>
-        <w:t xml:space="preserve"> adaptaciones para poder hacer cierto procesos de conteo de líneas.</w:t>
+        <w:t xml:space="preserve"> mas adaptaciones para poder hacer cierto procesos de conteo de líneas.</w:t>
       </w:r>
     </w:p>
     <w:p>
@@ -4228,31 +4177,7 @@
           <w:rFonts w:ascii="Arial" w:hAnsi="Arial" w:cs="Arial"/>
         </w:rPr>
         <w:lastRenderedPageBreak/>
-        <w:t xml:space="preserve">Las métricas de calidad utilizadas en el proyecto están basadas en el </w:t>
-      </w:r>
-      <w:r>
-        <w:rPr>
-          <w:rFonts w:ascii="Arial" w:hAnsi="Arial" w:cs="Arial"/>
-        </w:rPr>
-        <w:t>P</w:t>
-      </w:r>
-      <w:r>
-        <w:rPr>
-          <w:rFonts w:ascii="Arial" w:hAnsi="Arial" w:cs="Arial"/>
-        </w:rPr>
-        <w:t xml:space="preserve">lan </w:t>
-      </w:r>
-      <w:r>
-        <w:rPr>
-          <w:rFonts w:ascii="Arial" w:hAnsi="Arial" w:cs="Arial"/>
-        </w:rPr>
-        <w:t>S</w:t>
-      </w:r>
-      <w:r>
-        <w:rPr>
-          <w:rFonts w:ascii="Arial" w:hAnsi="Arial" w:cs="Arial"/>
-        </w:rPr>
-        <w:t xml:space="preserve">ummary propuesto por TSPi, estas métricas son: </w:t>
+        <w:t xml:space="preserve">Las métricas de calidad utilizadas en el proyecto están basadas en el Plan Summary propuesto por TSPi, estas métricas son: </w:t>
       </w:r>
       <w:r>
         <w:rPr>
@@ -4748,23 +4673,7 @@
           <w:sz w:val="22"/>
           <w:szCs w:val="22"/>
         </w:rPr>
-        <w:t>Todo el proceso debe estar supervisado por el moderador, persona responsable de</w:t>
-      </w:r>
-      <w:r>
-        <w:rPr>
-          <w:rFonts w:ascii="Arial" w:hAnsi="Arial" w:cs="Arial"/>
-          <w:sz w:val="22"/>
-          <w:szCs w:val="22"/>
-        </w:rPr>
-        <w:t xml:space="preserve"> </w:t>
-      </w:r>
-      <w:r>
-        <w:rPr>
-          <w:rFonts w:ascii="Arial" w:hAnsi="Arial" w:cs="Arial"/>
-          <w:sz w:val="22"/>
-          <w:szCs w:val="22"/>
-        </w:rPr>
-        <w:t xml:space="preserve">elaborar semanalmente el reporte consolidado del proceso y discutir con el grupo durante las reuniones de seguimiento los factores positivos y negativos con el objetivo de madurar y fortalecer la mecánica del proceso. </w:t>
+        <w:t xml:space="preserve">Todo el proceso debe estar supervisado por el moderador, persona responsable de elaborar semanalmente el reporte consolidado del proceso y discutir con el grupo durante las reuniones de seguimiento los factores positivos y negativos con el objetivo de madurar y fortalecer la mecánica del proceso. </w:t>
       </w:r>
     </w:p>
     <w:p>
@@ -4960,31 +4869,7 @@
         <w:rPr>
           <w:rFonts w:ascii="Arial" w:hAnsi="Arial" w:cs="Arial"/>
         </w:rPr>
-        <w:t>Los defectos encontrados tanto en las revisiones como en las inspecciones deben ser registrados</w:t>
-      </w:r>
-      <w:r>
-        <w:rPr>
-          <w:rFonts w:ascii="Arial" w:hAnsi="Arial" w:cs="Arial"/>
-        </w:rPr>
-        <w:t xml:space="preserve"> </w:t>
-      </w:r>
-      <w:r>
-        <w:rPr>
-          <w:rFonts w:ascii="Arial" w:hAnsi="Arial" w:cs="Arial"/>
-        </w:rPr>
-        <w:t>por el responsable de la actividad en los formatos establecidos por TSP para tal fin. Dentro de los</w:t>
-      </w:r>
-      <w:r>
-        <w:rPr>
-          <w:rFonts w:ascii="Arial" w:hAnsi="Arial" w:cs="Arial"/>
-        </w:rPr>
-        <w:t xml:space="preserve"> </w:t>
-      </w:r>
-      <w:r>
-        <w:rPr>
-          <w:rFonts w:ascii="Arial" w:hAnsi="Arial" w:cs="Arial"/>
-        </w:rPr>
-        <w:t xml:space="preserve">formatos de inspección se encuentran: </w:t>
+        <w:t xml:space="preserve">Los defectos encontrados tanto en las revisiones como en las inspecciones deben ser registrados por el responsable de la actividad en los formatos establecidos por TSP para tal fin. Dentro de los formatos de inspección se encuentran: </w:t>
       </w:r>
     </w:p>
     <w:p>
@@ -5027,13 +4912,23 @@
         </w:rPr>
         <w:t xml:space="preserve">SUMS: </w:t>
       </w:r>
-      <w:r>
-        <w:rPr>
-          <w:rFonts w:ascii="Arial" w:hAnsi="Arial" w:cs="Arial"/>
-          <w:sz w:val="22"/>
-          <w:szCs w:val="22"/>
-        </w:rPr>
-        <w:t xml:space="preserve">TSPi </w:t>
+      <w:proofErr w:type="spellStart"/>
+      <w:r>
+        <w:rPr>
+          <w:rFonts w:ascii="Arial" w:hAnsi="Arial" w:cs="Arial"/>
+          <w:sz w:val="22"/>
+          <w:szCs w:val="22"/>
+        </w:rPr>
+        <w:t>TSPi</w:t>
+      </w:r>
+      <w:proofErr w:type="spellEnd"/>
+      <w:r>
+        <w:rPr>
+          <w:rFonts w:ascii="Arial" w:hAnsi="Arial" w:cs="Arial"/>
+          <w:sz w:val="22"/>
+          <w:szCs w:val="22"/>
+        </w:rPr>
+        <w:t xml:space="preserve"> </w:t>
       </w:r>
       <w:proofErr w:type="spellStart"/>
       <w:r>
@@ -5095,16 +4990,7 @@
           <w:szCs w:val="22"/>
           <w:lang w:val="en-US"/>
         </w:rPr>
-        <w:t>S</w:t>
-      </w:r>
-      <w:r>
-        <w:rPr>
-          <w:rFonts w:ascii="Arial" w:hAnsi="Arial" w:cs="Arial"/>
-          <w:sz w:val="22"/>
-          <w:szCs w:val="22"/>
-          <w:lang w:val="en-US"/>
-        </w:rPr>
-        <w:t xml:space="preserve">UMQ: Quality Plan </w:t>
+        <w:t xml:space="preserve">SUMQ: Quality Plan </w:t>
       </w:r>
       <w:r>
         <w:rPr>
@@ -5209,25 +5095,7 @@
           <w:szCs w:val="22"/>
           <w:lang w:val="en-US"/>
         </w:rPr>
-        <w:t>SUMDR</w:t>
-      </w:r>
-      <w:r>
-        <w:rPr>
-          <w:rFonts w:ascii="TimesNewRomanPSMT" w:hAnsi="TimesNewRomanPSMT" w:cs="TimesNewRomanPSMT"/>
-          <w:sz w:val="22"/>
-          <w:szCs w:val="22"/>
-          <w:lang w:val="en-US"/>
-        </w:rPr>
-        <w:t xml:space="preserve">: </w:t>
-      </w:r>
-      <w:r>
-        <w:rPr>
-          <w:rFonts w:ascii="TimesNewRomanPSMT" w:hAnsi="TimesNewRomanPSMT" w:cs="TimesNewRomanPSMT"/>
-          <w:sz w:val="22"/>
-          <w:szCs w:val="22"/>
-          <w:lang w:val="en-US"/>
-        </w:rPr>
-        <w:t>TSPi Defec</w:t>
+        <w:t>SUMDR: TSPi Defec</w:t>
       </w:r>
       <w:r>
         <w:rPr>
@@ -5262,25 +5130,7 @@
           <w:szCs w:val="22"/>
           <w:lang w:val="en-US"/>
         </w:rPr>
-        <w:t>SUMDI</w:t>
-      </w:r>
-      <w:r>
-        <w:rPr>
-          <w:rFonts w:ascii="TimesNewRomanPSMT" w:hAnsi="TimesNewRomanPSMT" w:cs="TimesNewRomanPSMT"/>
-          <w:sz w:val="22"/>
-          <w:szCs w:val="22"/>
-          <w:lang w:val="en-US"/>
-        </w:rPr>
-        <w:t xml:space="preserve">: </w:t>
-      </w:r>
-      <w:r>
-        <w:rPr>
-          <w:rFonts w:ascii="TimesNewRomanPSMT" w:hAnsi="TimesNewRomanPSMT" w:cs="TimesNewRomanPSMT"/>
-          <w:sz w:val="22"/>
-          <w:szCs w:val="22"/>
-          <w:lang w:val="en-US"/>
-        </w:rPr>
-        <w:t>TSPi Defect</w:t>
+        <w:t>SUMDI: TSPi Defect</w:t>
       </w:r>
       <w:r>
         <w:rPr>
@@ -5403,34 +5253,7 @@
           <w:szCs w:val="22"/>
           <w:lang w:val="en-US"/>
         </w:rPr>
-        <w:t>INS</w:t>
-      </w:r>
-      <w:r>
-        <w:rPr>
-          <w:rFonts w:ascii="TimesNewRomanPSMT" w:hAnsi="TimesNewRomanPSMT" w:cs="TimesNewRomanPSMT"/>
-          <w:sz w:val="22"/>
-          <w:szCs w:val="22"/>
-          <w:lang w:val="en-US"/>
-        </w:rPr>
-        <w:t xml:space="preserve">: </w:t>
-      </w:r>
-      <w:r>
-        <w:rPr>
-          <w:rFonts w:ascii="TimesNewRomanPSMT" w:hAnsi="TimesNewRomanPSMT" w:cs="TimesNewRomanPSMT"/>
-          <w:sz w:val="22"/>
-          <w:szCs w:val="22"/>
-          <w:lang w:val="en-US"/>
-        </w:rPr>
-        <w:t>TSPi</w:t>
-      </w:r>
-      <w:r>
-        <w:rPr>
-          <w:rFonts w:ascii="TimesNewRomanPSMT" w:hAnsi="TimesNewRomanPSMT" w:cs="TimesNewRomanPSMT"/>
-          <w:sz w:val="22"/>
-          <w:szCs w:val="22"/>
-          <w:lang w:val="en-US"/>
-        </w:rPr>
-        <w:t xml:space="preserve"> Inspection Report</w:t>
+        <w:t>INS: TSPi Inspection Report</w:t>
       </w:r>
     </w:p>
     <w:p>
@@ -5760,15 +5583,7 @@
           <w:sz w:val="22"/>
           <w:szCs w:val="22"/>
         </w:rPr>
-        <w:t>Lí</w:t>
-      </w:r>
-      <w:r>
-        <w:rPr>
-          <w:rFonts w:ascii="Arial" w:hAnsi="Arial" w:cs="Arial"/>
-          <w:sz w:val="22"/>
-          <w:szCs w:val="22"/>
-        </w:rPr>
-        <w:t>der del Grupo</w:t>
+        <w:t>Líder del Grupo</w:t>
       </w:r>
     </w:p>
     <w:p>
@@ -5794,16 +5609,7 @@
           <w:szCs w:val="22"/>
           <w:lang w:val="es-CO"/>
         </w:rPr>
-        <w:t>Lí</w:t>
-      </w:r>
-      <w:r>
-        <w:rPr>
-          <w:rFonts w:ascii="Arial" w:hAnsi="Arial" w:cs="Arial"/>
-          <w:sz w:val="22"/>
-          <w:szCs w:val="22"/>
-          <w:lang w:val="es-CO"/>
-        </w:rPr>
-        <w:t>der de Calidad</w:t>
+        <w:t>Líder de Calidad</w:t>
       </w:r>
     </w:p>
     <w:p>
@@ -5829,16 +5635,7 @@
           <w:szCs w:val="22"/>
           <w:lang w:val="es-CO"/>
         </w:rPr>
-        <w:t>Lí</w:t>
-      </w:r>
-      <w:r>
-        <w:rPr>
-          <w:rFonts w:ascii="Arial" w:hAnsi="Arial" w:cs="Arial"/>
-          <w:sz w:val="22"/>
-          <w:szCs w:val="22"/>
-          <w:lang w:val="es-CO"/>
-        </w:rPr>
-        <w:t xml:space="preserve">der de Soporte </w:t>
+        <w:t xml:space="preserve">Líder de Soporte </w:t>
       </w:r>
     </w:p>
     <w:p>
@@ -5864,25 +5661,7 @@
           <w:szCs w:val="22"/>
           <w:lang w:val="es-CO"/>
         </w:rPr>
-        <w:t>L</w:t>
-      </w:r>
-      <w:r>
-        <w:rPr>
-          <w:rFonts w:ascii="Arial" w:hAnsi="Arial" w:cs="Arial"/>
-          <w:sz w:val="22"/>
-          <w:szCs w:val="22"/>
-          <w:lang w:val="es-CO"/>
-        </w:rPr>
-        <w:t>í</w:t>
-      </w:r>
-      <w:r>
-        <w:rPr>
-          <w:rFonts w:ascii="Arial" w:hAnsi="Arial" w:cs="Arial"/>
-          <w:sz w:val="22"/>
-          <w:szCs w:val="22"/>
-          <w:lang w:val="es-CO"/>
-        </w:rPr>
-        <w:t xml:space="preserve">der de Desarrollo </w:t>
+        <w:t xml:space="preserve">Líder de Desarrollo </w:t>
       </w:r>
     </w:p>
     <w:p>
@@ -5908,25 +5687,7 @@
           <w:szCs w:val="22"/>
           <w:lang w:val="en-US"/>
         </w:rPr>
-        <w:t>L</w:t>
-      </w:r>
-      <w:r>
-        <w:rPr>
-          <w:rFonts w:ascii="Arial" w:hAnsi="Arial" w:cs="Arial"/>
-          <w:sz w:val="22"/>
-          <w:szCs w:val="22"/>
-          <w:lang w:val="en-US"/>
-        </w:rPr>
-        <w:t>í</w:t>
-      </w:r>
-      <w:r>
-        <w:rPr>
-          <w:rFonts w:ascii="Arial" w:hAnsi="Arial" w:cs="Arial"/>
-          <w:sz w:val="22"/>
-          <w:szCs w:val="22"/>
-          <w:lang w:val="en-US"/>
-        </w:rPr>
-        <w:t>der de Planeación</w:t>
+        <w:t>Líder de Planeación</w:t>
       </w:r>
     </w:p>
     <w:p>
@@ -6033,17 +5794,25 @@
           <w:rFonts w:ascii="Arial" w:hAnsi="Arial" w:cs="Arial"/>
         </w:rPr>
       </w:pPr>
-      <w:r>
-        <w:rPr>
-          <w:rFonts w:ascii="Arial" w:hAnsi="Arial" w:cs="Arial"/>
-        </w:rPr>
-        <w:t xml:space="preserve">Versionador: </w:t>
-      </w:r>
       <w:proofErr w:type="spellStart"/>
       <w:r>
         <w:rPr>
           <w:rFonts w:ascii="Arial" w:hAnsi="Arial" w:cs="Arial"/>
         </w:rPr>
+        <w:t>Versionador</w:t>
+      </w:r>
+      <w:proofErr w:type="spellEnd"/>
+      <w:r>
+        <w:rPr>
+          <w:rFonts w:ascii="Arial" w:hAnsi="Arial" w:cs="Arial"/>
+        </w:rPr>
+        <w:t xml:space="preserve">: </w:t>
+      </w:r>
+      <w:proofErr w:type="spellStart"/>
+      <w:r>
+        <w:rPr>
+          <w:rFonts w:ascii="Arial" w:hAnsi="Arial" w:cs="Arial"/>
+        </w:rPr>
         <w:t>GitHub</w:t>
       </w:r>
       <w:proofErr w:type="spellEnd"/>
@@ -6081,19 +5850,7 @@
         <w:rPr>
           <w:rFonts w:ascii="Arial" w:hAnsi="Arial" w:cs="Arial"/>
         </w:rPr>
-        <w:t>Cada rol es responsable de tareas específicas del proyecto pero todos son responsables de</w:t>
-      </w:r>
-      <w:r>
-        <w:rPr>
-          <w:rFonts w:ascii="Arial" w:hAnsi="Arial" w:cs="Arial"/>
-        </w:rPr>
-        <w:t xml:space="preserve"> </w:t>
-      </w:r>
-      <w:r>
-        <w:rPr>
-          <w:rFonts w:ascii="Arial" w:hAnsi="Arial" w:cs="Arial"/>
-        </w:rPr>
-        <w:t xml:space="preserve">la implementación del producto. </w:t>
+        <w:t xml:space="preserve">Cada rol es responsable de tareas específicas del proyecto pero todos son responsables de la implementación del producto. </w:t>
       </w:r>
     </w:p>
     <w:p>
@@ -6174,7 +5931,7 @@
 </file>
 
 <file path=word/numbering.xml><?xml version="1.0" encoding="utf-8"?>
-<w:numbering xmlns:wpc="http://schemas.microsoft.com/office/word/2010/wordprocessingCanvas" xmlns:mc="http://schemas.openxmlformats.org/markup-compatibility/2006" xmlns:o="urn:schemas-microsoft-com:office:office" xmlns:r="http://schemas.openxmlformats.org/officeDocument/2006/relationships" xmlns:m="http://schemas.openxmlformats.org/officeDocument/2006/math" xmlns:v="urn:schemas-microsoft-com:vml" xmlns:wp14="http://schemas.microsoft.com/office/word/2010/wordprocessingDrawing" xmlns:wp="http://schemas.openxmlformats.org/drawingml/2006/wordprocessingDrawing" xmlns:w10="urn:schemas-microsoft-com:office:word" xmlns:w="http://schemas.openxmlformats.org/wordprocessingml/2006/main" xmlns:w14="http://schemas.microsoft.com/office/word/2010/wordml" xmlns:wpg="http://schemas.microsoft.com/office/word/2010/wordprocessingGroup" xmlns:wpi="http://schemas.microsoft.com/office/word/2010/wordprocessingInk" xmlns:wne="http://schemas.microsoft.com/office/word/2006/wordml" xmlns:wps="http://schemas.microsoft.com/office/word/2010/wordprocessingShape" mc:Ignorable="w14 wp14">
+<w:numbering xmlns:ve="http://schemas.openxmlformats.org/markup-compatibility/2006" xmlns:o="urn:schemas-microsoft-com:office:office" xmlns:r="http://schemas.openxmlformats.org/officeDocument/2006/relationships" xmlns:m="http://schemas.openxmlformats.org/officeDocument/2006/math" xmlns:v="urn:schemas-microsoft-com:vml" xmlns:wp="http://schemas.openxmlformats.org/drawingml/2006/wordprocessingDrawing" xmlns:w10="urn:schemas-microsoft-com:office:word" xmlns:w="http://schemas.openxmlformats.org/wordprocessingml/2006/main" xmlns:wne="http://schemas.microsoft.com/office/word/2006/wordml">
   <w:abstractNum w:abstractNumId="0">
     <w:nsid w:val="04420BD3"/>
     <w:multiLevelType w:val="hybridMultilevel"/>
@@ -7098,7 +6855,7 @@
 </file>
 
 <file path=word/styles.xml><?xml version="1.0" encoding="utf-8"?>
-<w:styles xmlns:mc="http://schemas.openxmlformats.org/markup-compatibility/2006" xmlns:r="http://schemas.openxmlformats.org/officeDocument/2006/relationships" xmlns:w="http://schemas.openxmlformats.org/wordprocessingml/2006/main" xmlns:w14="http://schemas.microsoft.com/office/word/2010/wordml" mc:Ignorable="w14">
+<w:styles xmlns:r="http://schemas.openxmlformats.org/officeDocument/2006/relationships" xmlns:w="http://schemas.openxmlformats.org/wordprocessingml/2006/main">
   <w:docDefaults>
     <w:rPrDefault>
       <w:rPr>
@@ -7256,6 +7013,7 @@
   <w:style w:type="paragraph" w:default="1" w:styleId="Normal">
     <w:name w:val="Normal"/>
     <w:qFormat/>
+    <w:rsid w:val="009D1CDC"/>
   </w:style>
   <w:style w:type="character" w:default="1" w:styleId="Fuentedeprrafopredeter">
     <w:name w:val="Default Paragraph Font"/>
@@ -7268,6 +7026,7 @@
     <w:uiPriority w:val="99"/>
     <w:semiHidden/>
     <w:unhideWhenUsed/>
+    <w:qFormat/>
     <w:tblPr>
       <w:tblInd w:w="0" w:type="dxa"/>
       <w:tblCellMar>

</xml_diff>